<commit_message>
Updated rendering and script
</commit_message>
<xml_diff>
--- a/output/sample.docx
+++ b/output/sample.docx
@@ -748,242 +748,6 @@
               </m:sSup>
             </m:e>
           </m:d>
-        </m:oMath>
-      </m:oMathPara>
-    </w:p>
-    <w:p>
-      <w:pPr>
-        <w:pStyle w:val="FirstParagraph"/>
-      </w:pPr>
-      <w:r>
-        <w:t xml:space="preserve">The log-likelihood is</w:t>
-      </w:r>
-    </w:p>
-    <w:p>
-      <w:pPr>
-        <w:pStyle w:val="BodyText"/>
-      </w:pPr>
-      <m:oMathPara>
-        <m:oMathParaPr>
-          <m:jc m:val="center"/>
-        </m:oMathParaPr>
-        <m:oMath>
-          <m:r>
-            <m:t>l</m:t>
-          </m:r>
-          <m:d>
-            <m:dPr>
-              <m:begChr m:val="("/>
-              <m:endChr m:val=")"/>
-              <m:sepChr m:val=""/>
-              <m:grow/>
-            </m:dPr>
-            <m:e>
-              <m:r>
-                <m:t>β</m:t>
-              </m:r>
-            </m:e>
-          </m:d>
-          <m:r>
-            <m:rPr>
-              <m:sty m:val="p"/>
-            </m:rPr>
-            <m:t>=</m:t>
-          </m:r>
-          <m:nary>
-            <m:naryPr>
-              <m:chr m:val="∑"/>
-              <m:limLoc m:val="undOvr"/>
-              <m:subHide m:val="0"/>
-              <m:supHide m:val="0"/>
-            </m:naryPr>
-            <m:sub>
-              <m:r>
-                <m:t>i</m:t>
-              </m:r>
-              <m:r>
-                <m:rPr>
-                  <m:sty m:val="p"/>
-                </m:rPr>
-                <m:t>=</m:t>
-              </m:r>
-              <m:r>
-                <m:t>1</m:t>
-              </m:r>
-            </m:sub>
-            <m:sup>
-              <m:r>
-                <m:t>n</m:t>
-              </m:r>
-            </m:sup>
-            <m:e>
-              <m:d>
-                <m:dPr>
-                  <m:begChr m:val="("/>
-                  <m:endChr m:val=")"/>
-                  <m:sepChr m:val=""/>
-                  <m:grow/>
-                </m:dPr>
-                <m:e>
-                  <m:r>
-                    <m:rPr>
-                      <m:sty m:val="p"/>
-                    </m:rPr>
-                    <m:t>−</m:t>
-                  </m:r>
-                  <m:r>
-                    <m:rPr>
-                      <m:sty m:val="p"/>
-                    </m:rPr>
-                    <m:t>log</m:t>
-                  </m:r>
-                  <m:d>
-                    <m:dPr>
-                      <m:begChr m:val="("/>
-                      <m:endChr m:val=")"/>
-                      <m:sepChr m:val=""/>
-                      <m:grow/>
-                    </m:dPr>
-                    <m:e>
-                      <m:r>
-                        <m:t>1</m:t>
-                      </m:r>
-                    </m:e>
-                  </m:d>
-                  <m:r>
-                    <m:rPr>
-                      <m:sty m:val="p"/>
-                    </m:rPr>
-                    <m:t>+</m:t>
-                  </m:r>
-                  <m:r>
-                    <m:rPr>
-                      <m:sty m:val="p"/>
-                    </m:rPr>
-                    <m:t>exp</m:t>
-                  </m:r>
-                  <m:r>
-                    <m:rPr>
-                      <m:sty m:val="p"/>
-                    </m:rPr>
-                    <m:t>(</m:t>
-                  </m:r>
-                  <m:sSub>
-                    <m:e>
-                      <m:r>
-                        <m:t>β</m:t>
-                      </m:r>
-                    </m:e>
-                    <m:sub>
-                      <m:r>
-                        <m:t>0</m:t>
-                      </m:r>
-                    </m:sub>
-                  </m:sSub>
-                  <m:r>
-                    <m:rPr>
-                      <m:sty m:val="p"/>
-                    </m:rPr>
-                    <m:t>+</m:t>
-                  </m:r>
-                  <m:sSub>
-                    <m:e>
-                      <m:r>
-                        <m:t>x</m:t>
-                      </m:r>
-                    </m:e>
-                    <m:sub>
-                      <m:r>
-                        <m:t>i</m:t>
-                      </m:r>
-                    </m:sub>
-                  </m:sSub>
-                  <m:r>
-                    <m:rPr>
-                      <m:sty m:val="p"/>
-                    </m:rPr>
-                    <m:t>⋅</m:t>
-                  </m:r>
-                  <m:r>
-                    <m:t>β</m:t>
-                  </m:r>
-                </m:e>
-              </m:d>
-            </m:e>
-          </m:nary>
-          <m:r>
-            <m:rPr>
-              <m:sty m:val="p"/>
-            </m:rPr>
-            <m:t>+</m:t>
-          </m:r>
-          <m:sSub>
-            <m:e>
-              <m:r>
-                <m:t>D</m:t>
-              </m:r>
-            </m:e>
-            <m:sub>
-              <m:r>
-                <m:t>i</m:t>
-              </m:r>
-            </m:sub>
-          </m:sSub>
-          <m:d>
-            <m:dPr>
-              <m:begChr m:val="("/>
-              <m:endChr m:val=")"/>
-              <m:sepChr m:val=""/>
-              <m:grow/>
-            </m:dPr>
-            <m:e>
-              <m:sSub>
-                <m:e>
-                  <m:r>
-                    <m:t>β</m:t>
-                  </m:r>
-                </m:e>
-                <m:sub>
-                  <m:r>
-                    <m:t>0</m:t>
-                  </m:r>
-                </m:sub>
-              </m:sSub>
-              <m:r>
-                <m:rPr>
-                  <m:sty m:val="p"/>
-                </m:rPr>
-                <m:t>+</m:t>
-              </m:r>
-              <m:sSub>
-                <m:e>
-                  <m:r>
-                    <m:t>x</m:t>
-                  </m:r>
-                </m:e>
-                <m:sub>
-                  <m:r>
-                    <m:t>i</m:t>
-                  </m:r>
-                </m:sub>
-              </m:sSub>
-              <m:r>
-                <m:rPr>
-                  <m:sty m:val="p"/>
-                </m:rPr>
-                <m:t>⋅</m:t>
-              </m:r>
-              <m:r>
-                <m:t>β</m:t>
-              </m:r>
-            </m:e>
-          </m:d>
-          <m:r>
-            <m:rPr>
-              <m:sty m:val="p"/>
-            </m:rPr>
-            <m:t>)</m:t>
-          </m:r>
         </m:oMath>
       </m:oMathPara>
     </w:p>

</xml_diff>